<commit_message>
updates to state space docs
</commit_message>
<xml_diff>
--- a/custom_gym_envs/envs/What is a State?.docx
+++ b/custom_gym_envs/envs/What is a State?.docx
@@ -61,18 +61,13 @@
       <w:r>
         <w:t>[1-4] (</w:t>
       </w:r>
-      <w:proofErr w:type="spellStart"/>
       <w:proofErr w:type="gramStart"/>
       <w:r>
         <w:t>x,y</w:t>
       </w:r>
       <w:proofErr w:type="gramEnd"/>
       <w:r>
-        <w:t>,z,w</w:t>
-      </w:r>
-      <w:proofErr w:type="spellEnd"/>
-      <w:r>
-        <w:t>) orientation of the torso</w:t>
+        <w:t>,z,w) orientation of the torso</w:t>
       </w:r>
     </w:p>
     <w:p>
@@ -90,50 +85,31 @@
       <w:r>
         <w:t>[13-15] (</w:t>
       </w:r>
-      <w:proofErr w:type="spellStart"/>
       <w:proofErr w:type="gramStart"/>
       <w:r>
         <w:t>x,y</w:t>
       </w:r>
       <w:proofErr w:type="gramEnd"/>
       <w:r>
-        <w:t>,z</w:t>
-      </w:r>
-      <w:proofErr w:type="spellEnd"/>
-      <w:r>
-        <w:t>) velocity of torso</w:t>
+        <w:t>,z) velocity of torso</w:t>
       </w:r>
     </w:p>
     <w:p>
       <w:r>
         <w:t>[16-18] (</w:t>
       </w:r>
-      <w:proofErr w:type="spellStart"/>
       <w:proofErr w:type="gramStart"/>
       <w:r>
         <w:t>x,y</w:t>
       </w:r>
       <w:proofErr w:type="gramEnd"/>
       <w:r>
-        <w:t>,z</w:t>
-      </w:r>
-      <w:proofErr w:type="spellEnd"/>
-      <w:r>
-        <w:t>) angular velocity of torso</w:t>
-      </w:r>
-    </w:p>
-    <w:p>
-      <w:r>
-        <w:t xml:space="preserve">[19-26] 8 </w:t>
-      </w:r>
-      <w:r>
-        <w:t xml:space="preserve">joint </w:t>
-      </w:r>
-      <w:r>
-        <w:t>velocities</w:t>
-      </w:r>
-      <w:r>
-        <w:t xml:space="preserve"> (order: hip_1, ankle_1, hip_2, ankle_2, hip_3, ankle_3, hip_4, ankle_4)</w:t>
+        <w:t>,z) angular velocity of torso</w:t>
+      </w:r>
+    </w:p>
+    <w:p>
+      <w:r>
+        <w:t>[19-26] 8 joint velocities (order: hip_1, ankle_1, hip_2, ankle_2, hip_3, ankle_3, hip_4, ankle_4)</w:t>
       </w:r>
     </w:p>
     <w:p>
@@ -141,50 +117,18 @@
         <w:t>[27-110]</w:t>
       </w:r>
       <w:r>
-        <w:t xml:space="preserve"> </w:t>
-      </w:r>
-      <w:proofErr w:type="spellStart"/>
-      <w:r>
-        <w:t>cfrc_ext</w:t>
-      </w:r>
-      <w:proofErr w:type="spellEnd"/>
-      <w:r>
-        <w:t xml:space="preserve">: 6 for </w:t>
-      </w:r>
-      <w:r>
-        <w:t xml:space="preserve">the ground link, </w:t>
-      </w:r>
-      <w:r>
-        <w:t xml:space="preserve">6 for </w:t>
-      </w:r>
-      <w:r>
-        <w:t xml:space="preserve">the torso link, and </w:t>
-      </w:r>
-      <w:r>
-        <w:t xml:space="preserve">6 for each of the </w:t>
+        <w:t xml:space="preserve"> cfrc_ext: 6 for the ground link, 6 for the torso link, and 6 for each of the </w:t>
       </w:r>
       <w:proofErr w:type="gramStart"/>
       <w:r>
-        <w:t xml:space="preserve">12 </w:t>
-      </w:r>
-      <w:r>
-        <w:t>leg</w:t>
+        <w:t>12 leg</w:t>
       </w:r>
       <w:proofErr w:type="gramEnd"/>
       <w:r>
         <w:t xml:space="preserve"> links</w:t>
       </w:r>
       <w:r>
-        <w:t xml:space="preserve"> </w:t>
-      </w:r>
-      <w:r>
-        <w:t xml:space="preserve">(3 links </w:t>
-      </w:r>
-      <w:r>
-        <w:t>per</w:t>
-      </w:r>
-      <w:r>
-        <w:t xml:space="preserve"> leg)</w:t>
+        <w:t xml:space="preserve"> (3 links per leg)</w:t>
       </w:r>
     </w:p>
     <w:p>
@@ -233,66 +177,40 @@
     <w:p/>
     <w:p>
       <w:r>
-        <w:t>[0-2]</w:t>
-      </w:r>
-      <w:r>
-        <w:t xml:space="preserve"> (</w:t>
-      </w:r>
-      <w:proofErr w:type="spellStart"/>
+        <w:t>[0-2] (</w:t>
+      </w:r>
       <w:proofErr w:type="gramStart"/>
       <w:r>
         <w:t>x,y</w:t>
       </w:r>
       <w:proofErr w:type="gramEnd"/>
       <w:r>
-        <w:t>,z</w:t>
-      </w:r>
-      <w:proofErr w:type="spellEnd"/>
-      <w:r>
-        <w:t>) position of the gripper</w:t>
-      </w:r>
-    </w:p>
-    <w:p/>
-    <w:p>
-      <w:r>
-        <w:t>[3-4]</w:t>
-      </w:r>
-      <w:r>
-        <w:t xml:space="preserve"> two measures of the gripper's opening</w:t>
-      </w:r>
-    </w:p>
-    <w:p/>
-    <w:p>
-      <w:r>
-        <w:t>[5-7]</w:t>
-      </w:r>
-      <w:r>
-        <w:t xml:space="preserve"> (</w:t>
-      </w:r>
-      <w:proofErr w:type="spellStart"/>
+        <w:t>,z) position of the gripper</w:t>
+      </w:r>
+    </w:p>
+    <w:p>
+      <w:r>
+        <w:t>[3-4] two measures of the gripper's opening</w:t>
+      </w:r>
+    </w:p>
+    <w:p>
+      <w:r>
+        <w:t>[5-7] (</w:t>
+      </w:r>
       <w:proofErr w:type="gramStart"/>
       <w:r>
         <w:t>x,y</w:t>
       </w:r>
       <w:proofErr w:type="gramEnd"/>
       <w:r>
-        <w:t>,z</w:t>
-      </w:r>
-      <w:proofErr w:type="spellEnd"/>
-      <w:r>
-        <w:t>) velocity of the gripper</w:t>
-      </w:r>
-    </w:p>
-    <w:p/>
-    <w:p>
-      <w:r>
-        <w:t>[8-9]</w:t>
-      </w:r>
-      <w:r>
-        <w:t xml:space="preserve"> two measures of the velocity of the gripper's opening/closing</w:t>
-      </w:r>
-    </w:p>
-    <w:p/>
+        <w:t>,z) velocity of the gripper</w:t>
+      </w:r>
+    </w:p>
+    <w:p>
+      <w:r>
+        <w:t>[8-9] two measures of the velocity of the gripper's opening/closing</w:t>
+      </w:r>
+    </w:p>
     <w:p>
       <w:r>
         <w:t>[10-12]</w:t>
@@ -303,18 +221,13 @@
       <w:r>
         <w:t>desired (</w:t>
       </w:r>
-      <w:proofErr w:type="spellStart"/>
       <w:proofErr w:type="gramStart"/>
       <w:r>
         <w:t>x,y</w:t>
       </w:r>
       <w:proofErr w:type="gramEnd"/>
       <w:r>
-        <w:t>,z</w:t>
-      </w:r>
-      <w:proofErr w:type="spellEnd"/>
-      <w:r>
-        <w:t>) goal position</w:t>
+        <w:t>,z) goal position</w:t>
       </w:r>
     </w:p>
     <w:sectPr>

</xml_diff>